<commit_message>
rename market report files
</commit_message>
<xml_diff>
--- a/text_market_dynamics/student_list_business_ticas.docx
+++ b/text_market_dynamics/student_list_business_ticas.docx
@@ -258,7 +258,7 @@
         </w:numPr>
       </w:pPr>
       <w:r>
-        <w:t xml:space="preserve">As more universities adopt test-optional or test-free admissions policies, fewer college-going high school students will take the SAT/ACT exam. In turn, the coverage of College Board and ACT student lists will erode, potentially creating a crisis in college access because postsecondary institutions are unable to identify and contact prospective students.</w:t>
+        <w:t xml:space="preserve">As more universities adopt test-optional or test-free admissions policies, fewer college-going high school students will take the SAT/ACT exam. While this solves some inequities ingrained in the college admission process, the eroding coverage of College Board and ACT student lists may potentially create a different crisis in college access because postsecondary institutions are unable to identify and contact prospective students.</w:t>
       </w:r>
       <w:r>
         <w:t xml:space="preserve"> </w:t>
@@ -572,7 +572,7 @@
         <w:t xml:space="preserve"> </w:t>
       </w:r>
       <w:r>
-        <w:t xml:space="preserve">search filters that target prospects based on the characteristics/behavior of their high school and their neighborhood (measured at the Census level). Drawing from critical legal scholarship and critical geography, we argue that geodemographic filters are efficient tools of exclusion that can – knowingly or unknowingly – result in racial redlining.</w:t>
+        <w:t xml:space="preserve">search filters that target prospects based on the characteristics/behavior of their high school and their neighborhood (measured at the Census tract level). Drawing from critical legal scholarship and critical geography, we argue that geodemographic filters are efficient tools of exclusion that can – knowingly or unknowingly – result in racial redlining.</w:t>
       </w:r>
       <w:r>
         <w:t xml:space="preserve"> </w:t>
@@ -1006,7 +1006,7 @@
         <w:pStyle w:val="BodyText"/>
       </w:pPr>
       <w:r>
-        <w:t xml:space="preserve">Policymakers cannot develop solutions to these challenges until they develop understanding. Therefore, this report aims to use organizational theory to understand where the student list business has been, where it is, and where it is going.</w:t>
+        <w:t xml:space="preserve">Policymakers cannot develop solutions to these challenges until they develop understanding. Therefore, this report aims to understand where the student list business has been, where it is, and where it is going.</w:t>
       </w:r>
     </w:p>
     <w:p>
@@ -3189,7 +3189,7 @@
         <w:t xml:space="preserve"> </w:t>
       </w:r>
       <w:r>
-        <w:t xml:space="preserve">developed a less expensive platform – free for Title I eligible high schools – that enables high school students and counselors plan and apply to college</w:t>
+        <w:t xml:space="preserve">developed a less expensive platform – free for Title I eligible high schools – that enables high school students and counselors to plan and apply to college</w:t>
       </w:r>
       <w:r>
         <w:t xml:space="preserve"> </w:t>
@@ -4587,7 +4587,7 @@
         <w:t xml:space="preserve">Analysis of EAB moves</w:t>
       </w:r>
       <w:r>
-        <w:t xml:space="preserve">. Reflecting on moves by EAB since being acquired by Vista Equity Partners, we conceive of EAB as a firm that provides enrollment management consulting services and supplies leads to clients. In the past, the majority of college-going high school prospects could be purchased from College Board and ACT student list products. Test-optional makes the student list business more fragmented. From a resource dependence theory perspective, EAB acquisitions and partnerships can be seen as a vertical integration by which EAB obtains proprietary control over a key input – names. Other enrollment management consulting firms can buy names from College Board, ACT, and other vendors on behalf of clients, but they do not have access to EAB’s proprietary database. By contrast, EAB can buy names from student list vendors and integrate these names with EAB proprietary names.</w:t>
+        <w:t xml:space="preserve">. Reflecting on moves by EAB since being acquired by Vista Equity Partners, we conceive of EAB as a firm that provides enrollment management consulting services and supplies leads to clients. In the past, the majority of college-going high school prospects could be purchased from College Board and ACT student list products. Test-optional makes the student list business more fragmented. EAB acquisitions and partnerships can be seen as a vertical integration by which EAB obtains proprietary control over a key input – names. Other enrollment management consulting firms can buy names from College Board, ACT, and other vendors on behalf of clients, but they do not have access to EAB’s proprietary database. By contrast, EAB can buy names from student list vendors and integrate these names with EAB proprietary names.</w:t>
       </w:r>
     </w:p>
     <w:p>
@@ -5425,7 +5425,7 @@
         <w:t xml:space="preserve">(Rothstein, 2017)</w:t>
       </w:r>
       <w:r>
-        <w:t xml:space="preserve">, small geographic areas are highly correlated with race. However, College Board and ACT student list products allow universities to target prospects within small geographic areas, including particular zip-codes [CHECK BOTH CB/ACT ALLOW 5-DIGIT ZIP], making it possible for public and private non-profit universities to purchase lists that avoid Communities of Color while predatory for-profit colleges target Communities of Color.</w:t>
+        <w:t xml:space="preserve">, small geographic areas are highly correlated with race. However, College Board and ACT student list products allow universities to target prospects within small geographic areas, including particular zip-codes, making it possible for public and private non-profit universities to purchase lists that avoid Communities of Color while predatory for-profit colleges target Communities of Color.</w:t>
       </w:r>
     </w:p>
     <w:p>
@@ -5451,7 +5451,7 @@
         <w:t xml:space="preserve"> </w:t>
       </w:r>
       <w:r>
-        <w:t xml:space="preserve">filters enable universities to target prospective students based on the historical college-going behaviors of students from the same high school and the same neighborhood. These school and neighborhood categories are highly correlated with race, resulting in filters that encourage universities to target prospects from schools and communities with college-going behaviors associated with whiteness. In Fall 2021, College Board doubled down on geodemographic filters by adding three</w:t>
+        <w:t xml:space="preserve">filters enable universities to target prospective students based on the historical college-going behaviors of students from the same high school and the same neighborhood. These school and neighborhood categories are highly correlated with race and socioeconomic status. In Fall 2021, College Board doubled down on geodemographic filters by adding three</w:t>
       </w:r>
       <w:r>
         <w:t xml:space="preserve"> </w:t>
@@ -5548,7 +5548,7 @@
         <w:pStyle w:val="BodyText"/>
       </w:pPr>
       <w:r>
-        <w:t xml:space="preserve">College Board and ACT student list products enable universities to target prospects who identify with particular ethnic and racial groups. In our data collection, these filters were often used to target students who identified as Black, Latinx, American Indian/Alaska Native, Native Hawaiian, and other Pacific Islanders. On the surface, filtering on race/ethnicity when purchasing student list may be a means of promoting racial diversity in college access, particularly given the trend away from race-conscious admissions policies. However, selective universities may pursue representational diversity while simultaneously privileging some characteristics (e.g., a</w:t>
+        <w:t xml:space="preserve">College Board and ACT student list products enable universities to target prospects who identify with particular ethnic and racial groups. In our data collection, these filters were often used to target students who identified as Black, Latinx, American Indian/Alaska Native, Native Hawaiian, and other Pacific Islanders. On the surface, filtering on race/ethnicity when purchasing student list may be a means of promoting racial diversity in college access, particularly given the trend away from race-conscious admissions policies. However, selective universities may pursue representational diversity while simultaneously privileging other characteristics (e.g., attends a</w:t>
       </w:r>
       <w:r>
         <w:t xml:space="preserve"> </w:t>
@@ -5588,14 +5588,6 @@
       </w:r>
       <w:r>
         <w:t xml:space="preserve">).</w:t>
-      </w:r>
-    </w:p>
-    <w:p>
-      <w:pPr>
-        <w:pStyle w:val="BodyText"/>
-      </w:pPr>
-      <w:r>
-        <w:t xml:space="preserve">–&gt;</w:t>
       </w:r>
     </w:p>
     <w:p>
@@ -5719,7 +5711,7 @@
         <w:t xml:space="preserve">Enrollment management consulting</w:t>
       </w:r>
       <w:r>
-        <w:t xml:space="preserve">. Both College Board and ACT leveraged their position in the assessment and student list markets to enter the market for enrollment management consulting. From the organizational theory perspective of</w:t>
+        <w:t xml:space="preserve">. Both College Board and ACT leveraged their position in the assessment and student list markets to enter the market for enrollment management consulting. From the perspective of</w:t>
       </w:r>
       <w:r>
         <w:t xml:space="preserve"> </w:t>
@@ -6010,7 +6002,7 @@
         <w:t xml:space="preserve"> </w:t>
       </w:r>
       <w:r>
-        <w:t xml:space="preserve">(Freedle, 2003; Santelices &amp; Wilson, 2010)</w:t>
+        <w:t xml:space="preserve">(Freedle, 2003; e.g., Santelices &amp; Wilson, 2010)</w:t>
       </w:r>
       <w:r>
         <w:t xml:space="preserve">. A second stream of research found that the SAT/ACT exams are not good predictors of student success, undermining their legitimacy as an admissions criterion</w:t>
@@ -6019,7 +6011,7 @@
         <w:t xml:space="preserve"> </w:t>
       </w:r>
       <w:r>
-        <w:t xml:space="preserve">(Allensworth &amp; Clark, 2020)</w:t>
+        <w:t xml:space="preserve">(e.g., Allensworth &amp; Clark, 2020)</w:t>
       </w:r>
       <w:r>
         <w:t xml:space="preserve">. A broad social movement of well-organized coalitions used these findings to attack the legitimacy and legality of the college entrance exam. Meanwhile, advances in data science make standardized tests less critical for evaluating applicants from different high schools. In other words, statistical models can incorporate other sources of information about applicants to predict student success, and without the concerns about racial and socioeconomic bias raised by using SAT/ACT exams.</w:t>
@@ -6069,7 +6061,7 @@
         <w:t xml:space="preserve">(Jaschik, 2022)</w:t>
       </w:r>
       <w:r>
-        <w:t xml:space="preserve">. De-institutionalization is complete.</w:t>
+        <w:t xml:space="preserve">.</w:t>
       </w:r>
     </w:p>
     <w:p>
@@ -6111,7 +6103,7 @@
         <w:pStyle w:val="BodyText"/>
       </w:pPr>
       <w:r>
-        <w:t xml:space="preserve">On the other hand, college access within the U.S. market for higher education depends substantially on postsecondary institutions finding prospective students and encouraging them to enroll. For better or worse, SAT/ACT exams have been central to this process. A by-product of these exams, student lists are an essential mechanism that connects postsecondary institutions to prospective students. Without the emergence of viable alternatives, we are concerned that the test-optional movement will create a crisis in college access because postsecondary institutions will be unable to connect with prospective students. We are skeptical whether for-profit student list vendors – even in aggregate – will attain the coverage previously attained by College Board and ACT.</w:t>
+        <w:t xml:space="preserve">On the other hand, college access within the U.S. market for higher education depends substantially on postsecondary institutions finding prospective students and encouraging them to enroll. For better or worse, SAT/ACT exams have been central to this process. A by-product of these exams, student lists are an essential mechanism that connects postsecondary institutions to prospective students. Without the emergence of viable alternatives, we are concerned that the test-optional movement will create a different crisis in college access because postsecondary institutions will be unable to connect with prospective students. We are skeptical whether for-profit student list vendors – even in aggregate – will attain the coverage previously attained by College Board and ACT.</w:t>
       </w:r>
     </w:p>
     <w:bookmarkEnd w:id="77"/>

</xml_diff>